<commit_message>
To Do List - 12/7
</commit_message>
<xml_diff>
--- a/To Do List - Group 5 Project.docx
+++ b/To Do List - Group 5 Project.docx
@@ -109,9 +109,31 @@
       <w:r>
         <w:t>(open source C# compiler)</w:t>
       </w:r>
-      <w:r>
-        <w:br/>
-      </w:r>
+    </w:p>
+    <w:p>
+      <w:pPr>
+        <w:spacing w:line="276" w:lineRule="auto"/>
+        <w:ind w:firstLine="720"/>
+        <w:rPr>
+          <w:b/>
+          <w:color w:val="767171" w:themeColor="background2" w:themeShade="80"/>
+        </w:rPr>
+      </w:pPr>
+      <w:r>
+        <w:rPr>
+          <w:b/>
+          <w:color w:val="767171" w:themeColor="background2" w:themeShade="80"/>
+        </w:rPr>
+        <w:t xml:space="preserve">Josh </w:t>
+      </w:r>
+      <w:r>
+        <w:rPr>
+          <w:color w:val="767171" w:themeColor="background2" w:themeShade="80"/>
+        </w:rPr>
+        <w:t>looking @ this, may use Mono or Roslyn.</w:t>
+      </w:r>
+      <w:bookmarkStart w:id="0" w:name="_GoBack"/>
+      <w:bookmarkEnd w:id="0"/>
     </w:p>
     <w:p>
       <w:pPr>
@@ -134,8 +156,39 @@
       <w:r>
         <w:t>(use a list box that calls/stores  file paths)</w:t>
       </w:r>
-      <w:r>
-        <w:br/>
+    </w:p>
+    <w:p>
+      <w:pPr>
+        <w:pStyle w:val="ListParagraph"/>
+        <w:spacing w:line="276" w:lineRule="auto"/>
+        <w:rPr>
+          <w:b/>
+        </w:rPr>
+      </w:pPr>
+      <w:r>
+        <w:rPr>
+          <w:b/>
+          <w:color w:val="767171" w:themeColor="background2" w:themeShade="80"/>
+        </w:rPr>
+        <w:t>Josh</w:t>
+      </w:r>
+      <w:r>
+        <w:rPr>
+          <w:color w:val="767171" w:themeColor="background2" w:themeShade="80"/>
+        </w:rPr>
+        <w:t xml:space="preserve"> looking @ this,</w:t>
+      </w:r>
+      <w:r>
+        <w:rPr>
+          <w:color w:val="767171" w:themeColor="background2" w:themeShade="80"/>
+        </w:rPr>
+        <w:t xml:space="preserve"> may end up using tree hierarchy instead</w:t>
+      </w:r>
+      <w:r>
+        <w:rPr>
+          <w:color w:val="767171" w:themeColor="background2" w:themeShade="80"/>
+        </w:rPr>
+        <w:t>.</w:t>
       </w:r>
     </w:p>
     <w:p>
@@ -298,8 +351,6 @@
         </w:rPr>
         <w:t>Two quick &amp; dirty examples:</w:t>
       </w:r>
-      <w:bookmarkStart w:id="0" w:name="_GoBack"/>
-      <w:bookmarkEnd w:id="0"/>
     </w:p>
     <w:p>
       <w:pPr>
@@ -515,8 +566,123 @@
       </w:pPr>
     </w:lvl>
   </w:abstractNum>
+  <w:abstractNum w:abstractNumId="1">
+    <w:nsid w:val="77024A11"/>
+    <w:multiLevelType w:val="hybridMultilevel"/>
+    <w:tmpl w:val="3432B0EE"/>
+    <w:lvl w:ilvl="0" w:tplc="23EEC00C">
+      <w:numFmt w:val="bullet"/>
+      <w:lvlText w:val="-"/>
+      <w:lvlJc w:val="left"/>
+      <w:pPr>
+        <w:ind w:left="1080" w:hanging="360"/>
+      </w:pPr>
+      <w:rPr>
+        <w:rFonts w:ascii="Times New Roman" w:eastAsiaTheme="minorHAnsi" w:hAnsi="Times New Roman" w:cs="Times New Roman" w:hint="default"/>
+      </w:rPr>
+    </w:lvl>
+    <w:lvl w:ilvl="1" w:tplc="04090003" w:tentative="1">
+      <w:start w:val="1"/>
+      <w:numFmt w:val="bullet"/>
+      <w:lvlText w:val="o"/>
+      <w:lvlJc w:val="left"/>
+      <w:pPr>
+        <w:ind w:left="1800" w:hanging="360"/>
+      </w:pPr>
+      <w:rPr>
+        <w:rFonts w:ascii="Courier New" w:hAnsi="Courier New" w:cs="Courier New" w:hint="default"/>
+      </w:rPr>
+    </w:lvl>
+    <w:lvl w:ilvl="2" w:tplc="04090005" w:tentative="1">
+      <w:start w:val="1"/>
+      <w:numFmt w:val="bullet"/>
+      <w:lvlText w:val=""/>
+      <w:lvlJc w:val="left"/>
+      <w:pPr>
+        <w:ind w:left="2520" w:hanging="360"/>
+      </w:pPr>
+      <w:rPr>
+        <w:rFonts w:ascii="Wingdings" w:hAnsi="Wingdings" w:hint="default"/>
+      </w:rPr>
+    </w:lvl>
+    <w:lvl w:ilvl="3" w:tplc="04090001" w:tentative="1">
+      <w:start w:val="1"/>
+      <w:numFmt w:val="bullet"/>
+      <w:lvlText w:val=""/>
+      <w:lvlJc w:val="left"/>
+      <w:pPr>
+        <w:ind w:left="3240" w:hanging="360"/>
+      </w:pPr>
+      <w:rPr>
+        <w:rFonts w:ascii="Symbol" w:hAnsi="Symbol" w:hint="default"/>
+      </w:rPr>
+    </w:lvl>
+    <w:lvl w:ilvl="4" w:tplc="04090003" w:tentative="1">
+      <w:start w:val="1"/>
+      <w:numFmt w:val="bullet"/>
+      <w:lvlText w:val="o"/>
+      <w:lvlJc w:val="left"/>
+      <w:pPr>
+        <w:ind w:left="3960" w:hanging="360"/>
+      </w:pPr>
+      <w:rPr>
+        <w:rFonts w:ascii="Courier New" w:hAnsi="Courier New" w:cs="Courier New" w:hint="default"/>
+      </w:rPr>
+    </w:lvl>
+    <w:lvl w:ilvl="5" w:tplc="04090005" w:tentative="1">
+      <w:start w:val="1"/>
+      <w:numFmt w:val="bullet"/>
+      <w:lvlText w:val=""/>
+      <w:lvlJc w:val="left"/>
+      <w:pPr>
+        <w:ind w:left="4680" w:hanging="360"/>
+      </w:pPr>
+      <w:rPr>
+        <w:rFonts w:ascii="Wingdings" w:hAnsi="Wingdings" w:hint="default"/>
+      </w:rPr>
+    </w:lvl>
+    <w:lvl w:ilvl="6" w:tplc="04090001" w:tentative="1">
+      <w:start w:val="1"/>
+      <w:numFmt w:val="bullet"/>
+      <w:lvlText w:val=""/>
+      <w:lvlJc w:val="left"/>
+      <w:pPr>
+        <w:ind w:left="5400" w:hanging="360"/>
+      </w:pPr>
+      <w:rPr>
+        <w:rFonts w:ascii="Symbol" w:hAnsi="Symbol" w:hint="default"/>
+      </w:rPr>
+    </w:lvl>
+    <w:lvl w:ilvl="7" w:tplc="04090003" w:tentative="1">
+      <w:start w:val="1"/>
+      <w:numFmt w:val="bullet"/>
+      <w:lvlText w:val="o"/>
+      <w:lvlJc w:val="left"/>
+      <w:pPr>
+        <w:ind w:left="6120" w:hanging="360"/>
+      </w:pPr>
+      <w:rPr>
+        <w:rFonts w:ascii="Courier New" w:hAnsi="Courier New" w:cs="Courier New" w:hint="default"/>
+      </w:rPr>
+    </w:lvl>
+    <w:lvl w:ilvl="8" w:tplc="04090005" w:tentative="1">
+      <w:start w:val="1"/>
+      <w:numFmt w:val="bullet"/>
+      <w:lvlText w:val=""/>
+      <w:lvlJc w:val="left"/>
+      <w:pPr>
+        <w:ind w:left="6840" w:hanging="360"/>
+      </w:pPr>
+      <w:rPr>
+        <w:rFonts w:ascii="Wingdings" w:hAnsi="Wingdings" w:hint="default"/>
+      </w:rPr>
+    </w:lvl>
+  </w:abstractNum>
   <w:num w:numId="1">
     <w:abstractNumId w:val="0"/>
+  </w:num>
+  <w:num w:numId="2">
+    <w:abstractNumId w:val="1"/>
   </w:num>
 </w:numbering>
 </file>

</xml_diff>